<commit_message>
wszystkie odpowiedzi na pytania
</commit_message>
<xml_diff>
--- a/Gosia_Java_pytania.docx
+++ b/Gosia_Java_pytania.docx
@@ -22,6 +22,9 @@
       </w:pPr>
       <w:r>
         <w:t>Java Runtime Environment pozwala na uruchomienie aplikacji napisanej w języku Java. Java Development Kit umożliwia tworzenie aplikacji i zawiera w sobie również JRE.</w:t>
+      </w:r>
+      <w:r>
+        <w:t xml:space="preserve"> JDK zawiera kompilator i debugger.</w:t>
       </w:r>
     </w:p>
     <w:p>
@@ -125,6 +128,9 @@
     <w:p>
       <w:pPr>
         <w:pStyle w:val="Akapitzlist"/>
+        <w:rPr>
+          <w:lang w:val="pl-PL"/>
+        </w:rPr>
       </w:pPr>
     </w:p>
     <w:p>
@@ -262,6 +268,15 @@
         <w:pStyle w:val="Body"/>
         <w:ind w:left="360"/>
       </w:pPr>
+      <w:r>
+        <w:t>Plik musi się nazywać tak, jak klasa publiczna</w:t>
+      </w:r>
+    </w:p>
+    <w:p>
+      <w:pPr>
+        <w:pStyle w:val="Body"/>
+        <w:ind w:left="360"/>
+      </w:pPr>
     </w:p>
     <w:p>
       <w:pPr>
@@ -310,37 +325,34 @@
       <w:r>
         <w:t>Można ją wywołać bez tworzenia obiektu danej klasy</w:t>
       </w:r>
-    </w:p>
-    <w:p>
-      <w:pPr>
-        <w:pStyle w:val="Body"/>
-        <w:ind w:left="360"/>
-      </w:pPr>
-    </w:p>
-    <w:p>
-      <w:pPr>
-        <w:pStyle w:val="Body"/>
-        <w:numPr>
-          <w:ilvl w:val="0"/>
-          <w:numId w:val="2"/>
-        </w:numPr>
-        <w:rPr>
-          <w:lang w:val="en-US"/>
-        </w:rPr>
+      <w:r>
+        <w:t>. Wywoływana na klasie, a nie na obiekcie.</w:t>
+      </w:r>
+      <w:r>
+        <w:t xml:space="preserve"> Ze statycznej metody nie można się odwołać do niestatycznych pól obiektów.</w:t>
+      </w:r>
+    </w:p>
+    <w:p>
+      <w:pPr>
+        <w:pStyle w:val="Body"/>
+        <w:ind w:left="360"/>
+      </w:pPr>
+    </w:p>
+    <w:p>
+      <w:pPr>
+        <w:pStyle w:val="Body"/>
+        <w:numPr>
+          <w:ilvl w:val="0"/>
+          <w:numId w:val="2"/>
+        </w:numPr>
       </w:pPr>
       <w:r>
         <w:t xml:space="preserve"> </w:t>
       </w:r>
       <w:r>
-        <w:rPr>
-          <w:lang w:val="en-US"/>
-        </w:rPr>
         <w:t>import vs import static</w:t>
       </w:r>
       <w:r>
-        <w:rPr>
-          <w:lang w:val="en-US"/>
-        </w:rPr>
         <w:t xml:space="preserve"> vs static import</w:t>
       </w:r>
     </w:p>
@@ -422,82 +434,98 @@
           <w:ilvl w:val="0"/>
           <w:numId w:val="2"/>
         </w:numPr>
-      </w:pPr>
-      <w:r>
-        <w:t>JavaBeans</w:t>
-      </w:r>
-      <w:r>
-        <w:t xml:space="preserve"> – przekazywanie jakichś stanów lub informacji za pomocą „ziaren” do innych elementów aplikacji. </w:t>
-      </w:r>
-    </w:p>
-    <w:p>
-      <w:pPr>
-        <w:pStyle w:val="Body"/>
-      </w:pPr>
-    </w:p>
-    <w:p>
-      <w:pPr>
-        <w:pStyle w:val="Body"/>
-        <w:numPr>
-          <w:ilvl w:val="0"/>
-          <w:numId w:val="2"/>
-        </w:numPr>
-      </w:pPr>
-      <w:r>
-        <w:t>Czy w tablicy możemy przechowywać elementy o różnych typach?</w:t>
-      </w:r>
-    </w:p>
-    <w:p>
-      <w:pPr>
-        <w:pStyle w:val="Akapitzlist"/>
-      </w:pPr>
-    </w:p>
-    <w:p>
-      <w:pPr>
-        <w:pStyle w:val="Body"/>
-        <w:ind w:left="360"/>
-      </w:pPr>
-      <w:r>
-        <w:t>Nie, ale mogą to być obiekty klasy nadrzędnej, np. obiekty Vehicle, chociaż jeden z nich jest obiektem Car, a inny obiektem Plane, czyli są instancjami różnych klas rozszerzających Vehicle</w:t>
-      </w:r>
-    </w:p>
-    <w:p>
-      <w:pPr>
-        <w:pStyle w:val="Body"/>
-        <w:ind w:left="360"/>
-      </w:pPr>
-    </w:p>
-    <w:p>
-      <w:pPr>
-        <w:pStyle w:val="Body"/>
-        <w:numPr>
-          <w:ilvl w:val="0"/>
-          <w:numId w:val="2"/>
-        </w:numPr>
-      </w:pPr>
-      <w:r>
-        <w:t>switch(x) - jakie są dopuszczalne typy x</w:t>
-      </w:r>
-      <w:r>
-        <w:t>?</w:t>
-      </w:r>
-      <w:r>
-        <w:t xml:space="preserve"> </w:t>
-      </w:r>
-    </w:p>
-    <w:p>
-      <w:pPr>
-        <w:pStyle w:val="Body"/>
-        <w:ind w:left="360"/>
         <w:rPr>
           <w:lang w:val="en-US"/>
         </w:rPr>
       </w:pPr>
       <w:r>
+        <w:t>JavaBeans</w:t>
+      </w:r>
+      <w:r>
+        <w:t xml:space="preserve"> – przekazywanie jakichś stanów lub informacji za pomocą „ziaren” do innych elementów aplikacji. </w:t>
+      </w:r>
+      <w:r>
         <w:rPr>
           <w:lang w:val="en-US"/>
         </w:rPr>
+        <w:t>Konwencja, że pole jest private, np. private pesel, do tego public getPesel, setPesel (a boolean isSomething)</w:t>
+      </w:r>
+    </w:p>
+    <w:p>
+      <w:pPr>
+        <w:pStyle w:val="Body"/>
+        <w:ind w:left="360"/>
+        <w:rPr>
+          <w:lang w:val="en-US"/>
+        </w:rPr>
+      </w:pPr>
+    </w:p>
+    <w:p>
+      <w:pPr>
+        <w:pStyle w:val="Body"/>
+        <w:numPr>
+          <w:ilvl w:val="0"/>
+          <w:numId w:val="2"/>
+        </w:numPr>
+      </w:pPr>
+      <w:r>
+        <w:t>Czy w tablicy możemy przechowywać elementy o różnych typach?</w:t>
+      </w:r>
+    </w:p>
+    <w:p>
+      <w:pPr>
+        <w:pStyle w:val="Akapitzlist"/>
+        <w:rPr>
+          <w:lang w:val="pl-PL"/>
+        </w:rPr>
+      </w:pPr>
+    </w:p>
+    <w:p>
+      <w:pPr>
+        <w:pStyle w:val="Body"/>
+        <w:ind w:left="360"/>
+      </w:pPr>
+      <w:r>
         <w:lastRenderedPageBreak/>
+        <w:t>Nie, ale mogą to być obiekty klasy nadrzędnej, np. obiekty Vehicle, chociaż jeden z nich jest obiektem Car, a inny obiektem Plane, czyli są instancjami różnych klas rozszerzających Vehicle</w:t>
+      </w:r>
+    </w:p>
+    <w:p>
+      <w:pPr>
+        <w:pStyle w:val="Body"/>
+        <w:ind w:left="360"/>
+      </w:pPr>
+    </w:p>
+    <w:p>
+      <w:pPr>
+        <w:pStyle w:val="Body"/>
+        <w:numPr>
+          <w:ilvl w:val="0"/>
+          <w:numId w:val="2"/>
+        </w:numPr>
+      </w:pPr>
+      <w:r>
+        <w:t>switch(x) - jakie są dopuszczalne typy x</w:t>
+      </w:r>
+      <w:r>
+        <w:t>?</w:t>
+      </w:r>
+      <w:r>
+        <w:t xml:space="preserve"> </w:t>
+      </w:r>
+    </w:p>
+    <w:p>
+      <w:pPr>
+        <w:pStyle w:val="Body"/>
+        <w:ind w:left="360"/>
+        <w:rPr>
+          <w:lang w:val="en-US"/>
+        </w:rPr>
+      </w:pPr>
+      <w:r>
+        <w:rPr>
+          <w:lang w:val="en-US"/>
+        </w:rPr>
         <w:t>byte, short, int, char, enum, String</w:t>
       </w:r>
     </w:p>
@@ -893,6 +921,7 @@
         <w:ind w:left="360"/>
       </w:pPr>
       <w:r>
+        <w:lastRenderedPageBreak/>
         <w:t>Do nadpisania metody. Adnotacja ta sprawdza, czy spełnione są warunki nadpisania.</w:t>
       </w:r>
     </w:p>
@@ -955,7 +984,13 @@
         <w:ind w:left="360"/>
       </w:pPr>
       <w:r>
-        <w:t>nie</w:t>
+        <w:t>Może</w:t>
+      </w:r>
+      <w:r>
+        <w:t xml:space="preserve"> (kompilator pozwala)</w:t>
+      </w:r>
+      <w:r>
+        <w:t>, ale nie powinien</w:t>
       </w:r>
     </w:p>
     <w:p>
@@ -1008,7 +1043,13 @@
         <w:ind w:left="360"/>
       </w:pPr>
       <w:r>
-        <w:t>Wypisanie kodu obiektu</w:t>
+        <w:t xml:space="preserve">Wypisanie </w:t>
+      </w:r>
+      <w:r>
+        <w:t>hashcode</w:t>
+      </w:r>
+      <w:r>
+        <w:t xml:space="preserve"> obiektu</w:t>
       </w:r>
     </w:p>
     <w:p>
@@ -1036,6 +1077,9 @@
       </w:pPr>
       <w:r>
         <w:t>Za pomocą equals</w:t>
+      </w:r>
+      <w:r>
+        <w:t xml:space="preserve"> (== porównuje referencje)</w:t>
       </w:r>
     </w:p>
     <w:p>
@@ -1111,6 +1155,9 @@
       <w:r>
         <w:t>Nie, bo to klasa final</w:t>
       </w:r>
+      <w:r>
+        <w:t xml:space="preserve"> (immutable)</w:t>
+      </w:r>
     </w:p>
     <w:p>
       <w:pPr>
@@ -1137,6 +1184,9 @@
       <w:r>
         <w:t>StringBuffer jest kompatybilny wielowątkowo, a Builder nie</w:t>
       </w:r>
+      <w:r>
+        <w:t>, ale bardziej wydajny</w:t>
+      </w:r>
     </w:p>
     <w:p>
       <w:pPr>
@@ -1162,7 +1212,19 @@
         <w:ind w:left="360"/>
       </w:pPr>
       <w:r>
-        <w:t>Do tworzenia stałych lub klas, których nie można rozszerzać</w:t>
+        <w:t xml:space="preserve">Do tworzenia stałych </w:t>
+      </w:r>
+      <w:r>
+        <w:t>(nie można przypisać nowych wartości lub referencji)</w:t>
+      </w:r>
+      <w:r>
+        <w:t>, metod (nie można jej nadpisać)</w:t>
+      </w:r>
+      <w:r>
+        <w:t xml:space="preserve"> </w:t>
+      </w:r>
+      <w:r>
+        <w:t>lub klas, których nie można rozszerzać</w:t>
       </w:r>
     </w:p>
     <w:p>
@@ -1188,7 +1250,10 @@
         <w:ind w:left="360"/>
       </w:pPr>
       <w:r>
-        <w:t>Trzeba zaimplementować metody zdefiniowane w interfejsie</w:t>
+        <w:t>Trzeba zaimplementować m</w:t>
+      </w:r>
+      <w:r>
+        <w:t>etody zdefiniowane w interfejsie. Starać się, żeby typ referencji był typem bazowym interfejsu, a nie typem reprezentacji, np. Vehicle car = new Car();</w:t>
       </w:r>
     </w:p>
     <w:p>
@@ -1207,6 +1272,158 @@
       </w:pPr>
       <w:r>
         <w:t>Do czego możemy użyć statycznej metody w interfejsie?</w:t>
+      </w:r>
+    </w:p>
+    <w:p>
+      <w:pPr>
+        <w:pStyle w:val="Body"/>
+        <w:ind w:left="360"/>
+      </w:pPr>
+      <w:r>
+        <w:t>Do iteracji po obiektach z interfejsu</w:t>
+      </w:r>
+    </w:p>
+    <w:p>
+      <w:pPr>
+        <w:pStyle w:val="Body"/>
+      </w:pPr>
+    </w:p>
+    <w:p>
+      <w:pPr>
+        <w:pStyle w:val="Body"/>
+        <w:numPr>
+          <w:ilvl w:val="0"/>
+          <w:numId w:val="2"/>
+        </w:numPr>
+      </w:pPr>
+      <w:r>
+        <w:t>Mamy klasy:</w:t>
+      </w:r>
+    </w:p>
+    <w:p>
+      <w:pPr>
+        <w:pStyle w:val="Body"/>
+      </w:pPr>
+      <w:r>
+        <w:tab/>
+      </w:r>
+      <w:r>
+        <w:tab/>
+        <w:t>abstract class Vehicle</w:t>
+      </w:r>
+    </w:p>
+    <w:p>
+      <w:pPr>
+        <w:pStyle w:val="Body"/>
+      </w:pPr>
+      <w:r>
+        <w:tab/>
+      </w:r>
+      <w:r>
+        <w:tab/>
+        <w:t>abstract class Ship</w:t>
+      </w:r>
+    </w:p>
+    <w:p>
+      <w:pPr>
+        <w:pStyle w:val="Body"/>
+      </w:pPr>
+      <w:r>
+        <w:tab/>
+      </w:r>
+      <w:r>
+        <w:tab/>
+        <w:t>class BattleShip extends Ship</w:t>
+      </w:r>
+    </w:p>
+    <w:p>
+      <w:pPr>
+        <w:pStyle w:val="Body"/>
+      </w:pPr>
+    </w:p>
+    <w:p>
+      <w:pPr>
+        <w:pStyle w:val="Body"/>
+      </w:pPr>
+      <w:r>
+        <w:t xml:space="preserve">      W klasie Vehicle mamy metodę abstract void start();</w:t>
+      </w:r>
+    </w:p>
+    <w:p>
+      <w:pPr>
+        <w:pStyle w:val="Body"/>
+      </w:pPr>
+    </w:p>
+    <w:p>
+      <w:pPr>
+        <w:pStyle w:val="Body"/>
+      </w:pPr>
+      <w:r>
+        <w:t xml:space="preserve">      Która klasa </w:t>
+      </w:r>
+      <w:r>
+        <w:t xml:space="preserve">w hierarchii dziedziczenie </w:t>
+      </w:r>
+      <w:r>
+        <w:t>musi zaimplementować metodą start()?</w:t>
+      </w:r>
+    </w:p>
+    <w:p>
+      <w:pPr>
+        <w:pStyle w:val="Body"/>
+      </w:pPr>
+      <w:r>
+        <w:t>Pierwsza klasa nieabstrakcyjna (BattleShip)</w:t>
+      </w:r>
+    </w:p>
+    <w:p>
+      <w:pPr>
+        <w:pStyle w:val="Body"/>
+      </w:pPr>
+    </w:p>
+    <w:p>
+      <w:pPr>
+        <w:pStyle w:val="Body"/>
+        <w:numPr>
+          <w:ilvl w:val="0"/>
+          <w:numId w:val="2"/>
+        </w:numPr>
+      </w:pPr>
+      <w:r>
+        <w:t>UML - jak oznaczamy statyczne elementy klasy?</w:t>
+      </w:r>
+    </w:p>
+    <w:p>
+      <w:pPr>
+        <w:pStyle w:val="Body"/>
+        <w:ind w:left="360"/>
+      </w:pPr>
+      <w:r>
+        <w:t>P</w:t>
+      </w:r>
+      <w:r>
+        <w:t>odkreśleniem</w:t>
+      </w:r>
+      <w:r>
+        <w:t xml:space="preserve"> – statyczne</w:t>
+      </w:r>
+    </w:p>
+    <w:p>
+      <w:pPr>
+        <w:pStyle w:val="Body"/>
+        <w:ind w:left="360"/>
+      </w:pPr>
+      <w:r>
+        <w:t># protected</w:t>
+      </w:r>
+    </w:p>
+    <w:p>
+      <w:pPr>
+        <w:pStyle w:val="Body"/>
+        <w:ind w:left="360"/>
+      </w:pPr>
+      <w:r>
+        <w:t>~ default</w:t>
       </w:r>
       <w:bookmarkStart w:id="0" w:name="_GoBack"/>
       <w:bookmarkEnd w:id="0"/>
@@ -1216,116 +1433,17 @@
         <w:pStyle w:val="Body"/>
         <w:ind w:left="360"/>
       </w:pPr>
-    </w:p>
-    <w:p>
-      <w:pPr>
-        <w:pStyle w:val="Body"/>
-      </w:pPr>
-    </w:p>
-    <w:p>
-      <w:pPr>
-        <w:pStyle w:val="Body"/>
-        <w:numPr>
-          <w:ilvl w:val="0"/>
-          <w:numId w:val="2"/>
-        </w:numPr>
-      </w:pPr>
-      <w:r>
-        <w:t>Mamy klasy:</w:t>
-      </w:r>
-    </w:p>
-    <w:p>
-      <w:pPr>
-        <w:pStyle w:val="Body"/>
-      </w:pPr>
-      <w:r>
-        <w:tab/>
-      </w:r>
-      <w:r>
-        <w:tab/>
-        <w:t>abstract class Vehicle</w:t>
-      </w:r>
-    </w:p>
-    <w:p>
-      <w:pPr>
-        <w:pStyle w:val="Body"/>
-      </w:pPr>
-      <w:r>
-        <w:tab/>
-      </w:r>
-      <w:r>
-        <w:tab/>
-        <w:t>abstract class Ship</w:t>
-      </w:r>
-    </w:p>
-    <w:p>
-      <w:pPr>
-        <w:pStyle w:val="Body"/>
-      </w:pPr>
-      <w:r>
-        <w:tab/>
-      </w:r>
-      <w:r>
-        <w:tab/>
-        <w:t>class BattleShip extends Ship</w:t>
-      </w:r>
-    </w:p>
-    <w:p>
-      <w:pPr>
-        <w:pStyle w:val="Body"/>
-      </w:pPr>
-    </w:p>
-    <w:p>
-      <w:pPr>
-        <w:pStyle w:val="Body"/>
-      </w:pPr>
-      <w:r>
-        <w:t xml:space="preserve">      W klasie Vehicle mamy metodę abstract void start();</w:t>
-      </w:r>
-    </w:p>
-    <w:p>
-      <w:pPr>
-        <w:pStyle w:val="Body"/>
-      </w:pPr>
-    </w:p>
-    <w:p>
-      <w:pPr>
-        <w:pStyle w:val="Body"/>
-      </w:pPr>
-      <w:r>
-        <w:t xml:space="preserve">      Która klasa </w:t>
-      </w:r>
-      <w:r>
-        <w:t xml:space="preserve">w hierarchii dziedziczenie </w:t>
-      </w:r>
-      <w:r>
-        <w:t>musi zaimplementować metodą start()?</w:t>
-      </w:r>
-    </w:p>
-    <w:p>
-      <w:pPr>
-        <w:pStyle w:val="Body"/>
-      </w:pPr>
-    </w:p>
-    <w:p>
-      <w:pPr>
-        <w:pStyle w:val="Body"/>
-        <w:numPr>
-          <w:ilvl w:val="0"/>
-          <w:numId w:val="2"/>
-        </w:numPr>
-      </w:pPr>
-      <w:r>
-        <w:t>UML - jak oznaczamy statyczne elementy klasy?</w:t>
-      </w:r>
-    </w:p>
-    <w:p>
-      <w:pPr>
-        <w:pStyle w:val="Body"/>
-        <w:ind w:left="360"/>
-      </w:pPr>
-      <w:r>
-        <w:t>kursywą</w:t>
+      <w:r>
+        <w:t>+ public</w:t>
+      </w:r>
+    </w:p>
+    <w:p>
+      <w:pPr>
+        <w:pStyle w:val="Body"/>
+        <w:ind w:left="360"/>
+      </w:pPr>
+      <w:r>
+        <w:t>- private</w:t>
       </w:r>
     </w:p>
     <w:p>
@@ -2065,6 +2183,7 @@
   <w:style w:type="character" w:default="1" w:styleId="Domylnaczcionkaakapitu">
     <w:name w:val="Default Paragraph Font"/>
     <w:uiPriority w:val="1"/>
+    <w:semiHidden/>
     <w:unhideWhenUsed/>
   </w:style>
   <w:style w:type="table" w:default="1" w:styleId="Standardowy">

</xml_diff>